<commit_message>
Numerki, Zadanie 2 - aktualizacja sprawozdania
</commit_message>
<xml_diff>
--- a/Numerki/Zadanie_2/sprawozdanie.docx
+++ b/Numerki/Zadanie_2/sprawozdanie.docx
@@ -76,13 +76,6 @@
                 <w:iCs/>
               </w:rPr>
               <w:tab/>
-            </w:r>
-            <w:r>
-              <w:rPr>
-                <w:i/>
-                <w:iCs/>
-              </w:rPr>
-              <w:tab/>
               <w:t>247771</w:t>
             </w:r>
           </w:p>
@@ -249,44 +242,14 @@
         <w:rPr>
           <w:rFonts w:eastAsia="Courier10 BT"/>
         </w:rPr>
-        <w:t xml:space="preserve">Zadanie </w:t>
-      </w:r>
-      <w:r>
-        <w:rPr>
-          <w:rFonts w:eastAsia="Courier10 BT"/>
-        </w:rPr>
-        <w:t xml:space="preserve">polegało zaimplementowaniu </w:t>
-      </w:r>
-      <w:r>
-        <w:rPr>
-          <w:rFonts w:eastAsia="Courier10 BT"/>
-        </w:rPr>
-        <w:t>jednej z metod rozwiązywania układu N równań liniowych z N niewiadomymi</w:t>
-      </w:r>
-      <w:r>
-        <w:rPr>
-          <w:rFonts w:eastAsia="Courier10 BT"/>
-        </w:rPr>
-        <w:t xml:space="preserve"> - </w:t>
-      </w:r>
-      <w:r>
-        <w:rPr>
-          <w:rFonts w:eastAsia="Courier10 BT"/>
-        </w:rPr>
-        <w:t xml:space="preserve">metoda </w:t>
+        <w:t xml:space="preserve">Zadanie polegało zaimplementowaniu jednej z metod rozwiązywania układu N równań liniowych z N niewiadomymi - metoda </w:t>
       </w:r>
       <w:bookmarkStart w:id="0" w:name="_Hlk162285740"/>
       <w:r>
         <w:rPr>
           <w:rFonts w:eastAsia="Courier10 BT"/>
         </w:rPr>
-        <w:t>iteracyjna Jacobiego</w:t>
-      </w:r>
-      <w:r>
-        <w:rPr>
-          <w:rFonts w:eastAsia="Courier10 BT"/>
-        </w:rPr>
-        <w:t>.</w:t>
+        <w:t>iteracyjna Jacobiego.</w:t>
       </w:r>
     </w:p>
     <w:bookmarkEnd w:id="0"/>
@@ -339,13 +302,7 @@
         <w:rPr>
           <w:rFonts w:eastAsia="Courier10 BT"/>
         </w:rPr>
-        <w:t xml:space="preserve">Wybranie warunku stopu - </w:t>
-      </w:r>
-      <w:r>
-        <w:rPr>
-          <w:rFonts w:eastAsia="Courier10 BT"/>
-        </w:rPr>
-        <w:t>ilość iteracji albo uzyskanie podanej przez użytkownika dokładności</w:t>
+        <w:t>Wybranie warunku stopu - ilość iteracji albo uzyskanie podanej przez użytkownika dokładności</w:t>
       </w:r>
     </w:p>
     <w:p>
@@ -883,14 +840,7 @@
                       <w:rFonts w:ascii="Cambria Math" w:eastAsia="Courier10 BT" w:hAnsi="Cambria Math"/>
                       <w:color w:val="000000"/>
                     </w:rPr>
-                    <m:t>0,5</m:t>
-                  </m:r>
-                  <m:r>
-                    <w:rPr>
-                      <w:rFonts w:ascii="Cambria Math" w:eastAsia="Courier10 BT" w:hAnsi="Cambria Math"/>
-                      <w:color w:val="000000"/>
-                    </w:rPr>
-                    <m:t>a-0,0625b+0,1875c+0,0625d=1,5</m:t>
+                    <m:t>0,5a-0,0625b+0,1875c+0,0625d=1,5</m:t>
                   </m:r>
                 </m:e>
                 <m:e>
@@ -899,21 +849,7 @@
                       <w:rFonts w:ascii="Cambria Math" w:eastAsia="Courier10 BT" w:hAnsi="Cambria Math"/>
                       <w:color w:val="000000"/>
                     </w:rPr>
-                    <m:t>-0,0625a+0,5b +0c +0d = -1</m:t>
-                  </m:r>
-                  <m:r>
-                    <w:rPr>
-                      <w:rFonts w:ascii="Cambria Math" w:eastAsia="Courier10 BT" w:hAnsi="Cambria Math"/>
-                      <w:color w:val="000000"/>
-                    </w:rPr>
-                    <m:t>,</m:t>
-                  </m:r>
-                  <m:r>
-                    <w:rPr>
-                      <w:rFonts w:ascii="Cambria Math" w:eastAsia="Courier10 BT" w:hAnsi="Cambria Math"/>
-                      <w:color w:val="000000"/>
-                    </w:rPr>
-                    <m:t>625</m:t>
+                    <m:t>-0,0625a+0,5b +0c +0d = -1,625</m:t>
                   </m:r>
                 </m:e>
                 <m:e>
@@ -1073,21 +1009,7 @@
                 <w:rFonts w:eastAsia="Courier10 BT"/>
                 <w:color w:val="000000"/>
               </w:rPr>
-              <w:t xml:space="preserve">Rozwiązanie dla </w:t>
-            </w:r>
-            <w:r>
-              <w:rPr>
-                <w:rFonts w:eastAsia="Courier10 BT"/>
-                <w:color w:val="000000"/>
-              </w:rPr>
-              <w:t>5</w:t>
-            </w:r>
-            <w:r>
-              <w:rPr>
-                <w:rFonts w:eastAsia="Courier10 BT"/>
-                <w:color w:val="000000"/>
-              </w:rPr>
-              <w:t>0 iteracji</w:t>
+              <w:t>Rozwiązanie dla 50 iteracji</w:t>
             </w:r>
           </w:p>
         </w:tc>
@@ -1110,14 +1032,7 @@
                 <w:rFonts w:eastAsia="Courier10 BT"/>
                 <w:color w:val="000000"/>
               </w:rPr>
-              <w:t>Rozwiązanie dla</w:t>
-            </w:r>
-            <w:r>
-              <w:rPr>
-                <w:rFonts w:eastAsia="Courier10 BT"/>
-                <w:color w:val="000000"/>
-              </w:rPr>
-              <w:t xml:space="preserve"> 100 iteracji</w:t>
+              <w:t>Rozwiązanie dla 100 iteracji</w:t>
             </w:r>
           </w:p>
         </w:tc>
@@ -1706,19 +1621,30 @@
         <w:jc w:val="both"/>
         <w:rPr>
           <w:rFonts w:eastAsia="Courier10 BT"/>
+          <w:color w:val="000000"/>
+        </w:rPr>
+      </w:pPr>
+    </w:p>
+    <w:p>
+      <w:pPr>
+        <w:jc w:val="both"/>
+        <w:rPr>
+          <w:rFonts w:eastAsia="Courier10 BT"/>
+        </w:rPr>
+      </w:pPr>
+    </w:p>
+    <w:p>
+      <w:pPr>
+        <w:jc w:val="both"/>
+        <w:rPr>
+          <w:rFonts w:eastAsia="Courier10 BT"/>
         </w:rPr>
       </w:pPr>
       <w:r>
         <w:rPr>
           <w:rFonts w:eastAsia="Courier10 BT"/>
         </w:rPr>
-        <w:t>Układ równań I</w:t>
-      </w:r>
-      <w:r>
-        <w:rPr>
-          <w:rFonts w:eastAsia="Courier10 BT"/>
-        </w:rPr>
-        <w:t>I</w:t>
+        <w:t>Układ równań II</w:t>
       </w:r>
     </w:p>
     <w:p>
@@ -1760,63 +1686,7 @@
                       <w:rFonts w:ascii="Cambria Math" w:eastAsia="Courier10 BT" w:hAnsi="Cambria Math"/>
                       <w:color w:val="000000"/>
                     </w:rPr>
-                    <m:t>8</m:t>
-                  </m:r>
-                  <m:r>
-                    <w:rPr>
-                      <w:rFonts w:ascii="Cambria Math" w:eastAsia="Courier10 BT" w:hAnsi="Cambria Math"/>
-                      <w:color w:val="000000"/>
-                    </w:rPr>
-                    <m:t>a-</m:t>
-                  </m:r>
-                  <m:r>
-                    <w:rPr>
-                      <w:rFonts w:ascii="Cambria Math" w:eastAsia="Courier10 BT" w:hAnsi="Cambria Math"/>
-                      <w:color w:val="000000"/>
-                    </w:rPr>
-                    <m:t>1</m:t>
-                  </m:r>
-                  <m:r>
-                    <w:rPr>
-                      <w:rFonts w:ascii="Cambria Math" w:eastAsia="Courier10 BT" w:hAnsi="Cambria Math"/>
-                      <w:color w:val="000000"/>
-                    </w:rPr>
-                    <m:t>b+</m:t>
-                  </m:r>
-                  <m:r>
-                    <w:rPr>
-                      <w:rFonts w:ascii="Cambria Math" w:eastAsia="Courier10 BT" w:hAnsi="Cambria Math"/>
-                      <w:color w:val="000000"/>
-                    </w:rPr>
-                    <m:t>2</m:t>
-                  </m:r>
-                  <m:r>
-                    <w:rPr>
-                      <w:rFonts w:ascii="Cambria Math" w:eastAsia="Courier10 BT" w:hAnsi="Cambria Math"/>
-                      <w:color w:val="000000"/>
-                    </w:rPr>
-                    <m:t>c+</m:t>
-                  </m:r>
-                  <m:r>
-                    <w:rPr>
-                      <w:rFonts w:ascii="Cambria Math" w:eastAsia="Courier10 BT" w:hAnsi="Cambria Math"/>
-                      <w:color w:val="000000"/>
-                    </w:rPr>
-                    <m:t>3</m:t>
-                  </m:r>
-                  <m:r>
-                    <w:rPr>
-                      <w:rFonts w:ascii="Cambria Math" w:eastAsia="Courier10 BT" w:hAnsi="Cambria Math"/>
-                      <w:color w:val="000000"/>
-                    </w:rPr>
-                    <m:t>d=</m:t>
-                  </m:r>
-                  <m:r>
-                    <w:rPr>
-                      <w:rFonts w:ascii="Cambria Math" w:eastAsia="Courier10 BT" w:hAnsi="Cambria Math"/>
-                      <w:color w:val="000000"/>
-                    </w:rPr>
-                    <m:t>28</m:t>
+                    <m:t>8a-1b+2c+3d=28</m:t>
                   </m:r>
                 </m:e>
                 <m:e>
@@ -1825,63 +1695,7 @@
                       <w:rFonts w:ascii="Cambria Math" w:eastAsia="Courier10 BT" w:hAnsi="Cambria Math"/>
                       <w:color w:val="000000"/>
                     </w:rPr>
-                    <m:t>1</m:t>
-                  </m:r>
-                  <m:r>
-                    <w:rPr>
-                      <w:rFonts w:ascii="Cambria Math" w:eastAsia="Courier10 BT" w:hAnsi="Cambria Math"/>
-                      <w:color w:val="000000"/>
-                    </w:rPr>
-                    <m:t>a+</m:t>
-                  </m:r>
-                  <m:r>
-                    <w:rPr>
-                      <w:rFonts w:ascii="Cambria Math" w:eastAsia="Courier10 BT" w:hAnsi="Cambria Math"/>
-                      <w:color w:val="000000"/>
-                    </w:rPr>
-                    <m:t>6</m:t>
-                  </m:r>
-                  <m:r>
-                    <w:rPr>
-                      <w:rFonts w:ascii="Cambria Math" w:eastAsia="Courier10 BT" w:hAnsi="Cambria Math"/>
-                      <w:color w:val="000000"/>
-                    </w:rPr>
-                    <m:t>b +</m:t>
-                  </m:r>
-                  <m:r>
-                    <w:rPr>
-                      <w:rFonts w:ascii="Cambria Math" w:eastAsia="Courier10 BT" w:hAnsi="Cambria Math"/>
-                      <w:color w:val="000000"/>
-                    </w:rPr>
-                    <m:t>1</m:t>
-                  </m:r>
-                  <m:r>
-                    <w:rPr>
-                      <w:rFonts w:ascii="Cambria Math" w:eastAsia="Courier10 BT" w:hAnsi="Cambria Math"/>
-                      <w:color w:val="000000"/>
-                    </w:rPr>
-                    <m:t>c</m:t>
-                  </m:r>
-                  <m:r>
-                    <w:rPr>
-                      <w:rFonts w:ascii="Cambria Math" w:eastAsia="Courier10 BT" w:hAnsi="Cambria Math"/>
-                      <w:color w:val="000000"/>
-                    </w:rPr>
-                    <m:t>-1</m:t>
-                  </m:r>
-                  <m:r>
-                    <w:rPr>
-                      <w:rFonts w:ascii="Cambria Math" w:eastAsia="Courier10 BT" w:hAnsi="Cambria Math"/>
-                      <w:color w:val="000000"/>
-                    </w:rPr>
-                    <m:t xml:space="preserve">d = </m:t>
-                  </m:r>
-                  <m:r>
-                    <w:rPr>
-                      <w:rFonts w:ascii="Cambria Math" w:eastAsia="Courier10 BT" w:hAnsi="Cambria Math"/>
-                      <w:color w:val="000000"/>
-                    </w:rPr>
-                    <m:t>12</m:t>
+                    <m:t>1a+6b +1c-1d = 12</m:t>
                   </m:r>
                 </m:e>
                 <m:e>
@@ -1890,63 +1704,7 @@
                       <w:rFonts w:ascii="Cambria Math" w:eastAsia="Courier10 BT" w:hAnsi="Cambria Math"/>
                       <w:color w:val="000000"/>
                     </w:rPr>
-                    <m:t>2</m:t>
-                  </m:r>
-                  <m:r>
-                    <w:rPr>
-                      <w:rFonts w:ascii="Cambria Math" w:eastAsia="Courier10 BT" w:hAnsi="Cambria Math"/>
-                      <w:color w:val="000000"/>
-                    </w:rPr>
-                    <m:t>a+</m:t>
-                  </m:r>
-                  <m:r>
-                    <w:rPr>
-                      <w:rFonts w:ascii="Cambria Math" w:eastAsia="Courier10 BT" w:hAnsi="Cambria Math"/>
-                      <w:color w:val="000000"/>
-                    </w:rPr>
-                    <m:t>1</m:t>
-                  </m:r>
-                  <m:r>
-                    <w:rPr>
-                      <w:rFonts w:ascii="Cambria Math" w:eastAsia="Courier10 BT" w:hAnsi="Cambria Math"/>
-                      <w:color w:val="000000"/>
-                    </w:rPr>
-                    <m:t>b+</m:t>
-                  </m:r>
-                  <m:r>
-                    <w:rPr>
-                      <w:rFonts w:ascii="Cambria Math" w:eastAsia="Courier10 BT" w:hAnsi="Cambria Math"/>
-                      <w:color w:val="000000"/>
-                    </w:rPr>
-                    <m:t>18</m:t>
-                  </m:r>
-                  <m:r>
-                    <w:rPr>
-                      <w:rFonts w:ascii="Cambria Math" w:eastAsia="Courier10 BT" w:hAnsi="Cambria Math"/>
-                      <w:color w:val="000000"/>
-                    </w:rPr>
-                    <m:t>c+</m:t>
-                  </m:r>
-                  <m:r>
-                    <w:rPr>
-                      <w:rFonts w:ascii="Cambria Math" w:eastAsia="Courier10 BT" w:hAnsi="Cambria Math"/>
-                      <w:color w:val="000000"/>
-                    </w:rPr>
-                    <m:t>2</m:t>
-                  </m:r>
-                  <m:r>
-                    <w:rPr>
-                      <w:rFonts w:ascii="Cambria Math" w:eastAsia="Courier10 BT" w:hAnsi="Cambria Math"/>
-                      <w:color w:val="000000"/>
-                    </w:rPr>
-                    <m:t>d=</m:t>
-                  </m:r>
-                  <m:r>
-                    <w:rPr>
-                      <w:rFonts w:ascii="Cambria Math" w:eastAsia="Courier10 BT" w:hAnsi="Cambria Math"/>
-                      <w:color w:val="000000"/>
-                    </w:rPr>
-                    <m:t>66</m:t>
+                    <m:t>2a+1b+18c+2d=66</m:t>
                   </m:r>
                   <m:ctrlPr>
                     <w:rPr>
@@ -1962,63 +1720,7 @@
                       <w:rFonts w:ascii="Cambria Math" w:eastAsia="Cambria Math" w:hAnsi="Cambria Math" w:cs="Cambria Math"/>
                       <w:color w:val="000000"/>
                     </w:rPr>
-                    <m:t>3</m:t>
-                  </m:r>
-                  <m:r>
-                    <w:rPr>
-                      <w:rFonts w:ascii="Cambria Math" w:eastAsia="Cambria Math" w:hAnsi="Cambria Math" w:cs="Cambria Math"/>
-                      <w:color w:val="000000"/>
-                    </w:rPr>
-                    <m:t>a</m:t>
-                  </m:r>
-                  <m:r>
-                    <w:rPr>
-                      <w:rFonts w:ascii="Cambria Math" w:eastAsia="Cambria Math" w:hAnsi="Cambria Math" w:cs="Cambria Math"/>
-                      <w:color w:val="000000"/>
-                    </w:rPr>
-                    <m:t>-1</m:t>
-                  </m:r>
-                  <m:r>
-                    <w:rPr>
-                      <w:rFonts w:ascii="Cambria Math" w:eastAsia="Cambria Math" w:hAnsi="Cambria Math" w:cs="Cambria Math"/>
-                      <w:color w:val="000000"/>
-                    </w:rPr>
-                    <m:t>b+</m:t>
-                  </m:r>
-                  <m:r>
-                    <w:rPr>
-                      <w:rFonts w:ascii="Cambria Math" w:eastAsia="Cambria Math" w:hAnsi="Cambria Math" w:cs="Cambria Math"/>
-                      <w:color w:val="000000"/>
-                    </w:rPr>
-                    <m:t>2</m:t>
-                  </m:r>
-                  <m:r>
-                    <w:rPr>
-                      <w:rFonts w:ascii="Cambria Math" w:eastAsia="Cambria Math" w:hAnsi="Cambria Math" w:cs="Cambria Math"/>
-                      <w:color w:val="000000"/>
-                    </w:rPr>
-                    <m:t>c+</m:t>
-                  </m:r>
-                  <m:r>
-                    <w:rPr>
-                      <w:rFonts w:ascii="Cambria Math" w:eastAsia="Cambria Math" w:hAnsi="Cambria Math" w:cs="Cambria Math"/>
-                      <w:color w:val="000000"/>
-                    </w:rPr>
-                    <m:t>40</m:t>
-                  </m:r>
-                  <m:r>
-                    <w:rPr>
-                      <w:rFonts w:ascii="Cambria Math" w:eastAsia="Cambria Math" w:hAnsi="Cambria Math" w:cs="Cambria Math"/>
-                      <w:color w:val="000000"/>
-                    </w:rPr>
-                    <m:t>d=</m:t>
-                  </m:r>
-                  <m:r>
-                    <w:rPr>
-                      <w:rFonts w:ascii="Cambria Math" w:eastAsia="Cambria Math" w:hAnsi="Cambria Math" w:cs="Cambria Math"/>
-                      <w:color w:val="000000"/>
-                    </w:rPr>
-                    <m:t>167</m:t>
+                    <m:t>3a-1b+2c+40d=167</m:t>
                   </m:r>
                 </m:e>
               </m:eqArr>
@@ -2800,38 +2502,14 @@
         <w:jc w:val="both"/>
         <w:rPr>
           <w:rFonts w:eastAsia="Courier10 BT"/>
-          <w:color w:val="000000"/>
-        </w:rPr>
-      </w:pPr>
-    </w:p>
-    <w:p>
-      <w:pPr>
-        <w:jc w:val="both"/>
+        </w:rPr>
+      </w:pPr>
+      <w:r>
         <w:rPr>
           <w:rFonts w:eastAsia="Courier10 BT"/>
-          <w:color w:val="000000"/>
-        </w:rPr>
-      </w:pPr>
-    </w:p>
-    <w:p>
-      <w:pPr>
-        <w:jc w:val="both"/>
-        <w:rPr>
-          <w:rFonts w:eastAsia="Courier10 BT"/>
-        </w:rPr>
-      </w:pPr>
-      <w:r>
-        <w:rPr>
-          <w:rFonts w:eastAsia="Courier10 BT"/>
         </w:rPr>
         <w:lastRenderedPageBreak/>
-        <w:t>Układ równań II</w:t>
-      </w:r>
-      <w:r>
-        <w:rPr>
-          <w:rFonts w:eastAsia="Courier10 BT"/>
-        </w:rPr>
-        <w:t>I</w:t>
+        <w:t>Układ równań III</w:t>
       </w:r>
     </w:p>
     <w:p>
@@ -2873,49 +2551,7 @@
                       <w:rFonts w:ascii="Cambria Math" w:eastAsia="Courier10 BT" w:hAnsi="Cambria Math"/>
                       <w:color w:val="000000"/>
                     </w:rPr>
-                    <m:t>4</m:t>
-                  </m:r>
-                  <m:r>
-                    <w:rPr>
-                      <w:rFonts w:ascii="Cambria Math" w:eastAsia="Courier10 BT" w:hAnsi="Cambria Math"/>
-                      <w:color w:val="000000"/>
-                    </w:rPr>
-                    <m:t>a-1b</m:t>
-                  </m:r>
-                  <m:r>
-                    <w:rPr>
-                      <w:rFonts w:ascii="Cambria Math" w:eastAsia="Courier10 BT" w:hAnsi="Cambria Math"/>
-                      <w:color w:val="000000"/>
-                    </w:rPr>
-                    <m:t>-1</m:t>
-                  </m:r>
-                  <m:r>
-                    <w:rPr>
-                      <w:rFonts w:ascii="Cambria Math" w:eastAsia="Courier10 BT" w:hAnsi="Cambria Math"/>
-                      <w:color w:val="000000"/>
-                    </w:rPr>
-                    <m:t>c+</m:t>
-                  </m:r>
-                  <m:r>
-                    <w:rPr>
-                      <w:rFonts w:ascii="Cambria Math" w:eastAsia="Courier10 BT" w:hAnsi="Cambria Math"/>
-                      <w:color w:val="000000"/>
-                    </w:rPr>
-                    <m:t>0</m:t>
-                  </m:r>
-                  <m:r>
-                    <w:rPr>
-                      <w:rFonts w:ascii="Cambria Math" w:eastAsia="Courier10 BT" w:hAnsi="Cambria Math"/>
-                      <w:color w:val="000000"/>
-                    </w:rPr>
-                    <m:t>d=</m:t>
-                  </m:r>
-                  <m:r>
-                    <w:rPr>
-                      <w:rFonts w:ascii="Cambria Math" w:eastAsia="Courier10 BT" w:hAnsi="Cambria Math"/>
-                      <w:color w:val="000000"/>
-                    </w:rPr>
-                    <m:t>1</m:t>
+                    <m:t>4a-1b-1c+0d=1</m:t>
                   </m:r>
                 </m:e>
                 <m:e>
@@ -2924,42 +2560,7 @@
                       <w:rFonts w:ascii="Cambria Math" w:eastAsia="Courier10 BT" w:hAnsi="Cambria Math"/>
                       <w:color w:val="000000"/>
                     </w:rPr>
-                    <m:t>-</m:t>
-                  </m:r>
-                  <m:r>
-                    <w:rPr>
-                      <w:rFonts w:ascii="Cambria Math" w:eastAsia="Courier10 BT" w:hAnsi="Cambria Math"/>
-                      <w:color w:val="000000"/>
-                    </w:rPr>
-                    <m:t>1a+</m:t>
-                  </m:r>
-                  <m:r>
-                    <w:rPr>
-                      <w:rFonts w:ascii="Cambria Math" w:eastAsia="Courier10 BT" w:hAnsi="Cambria Math"/>
-                      <w:color w:val="000000"/>
-                    </w:rPr>
-                    <m:t>4</m:t>
-                  </m:r>
-                  <m:r>
-                    <w:rPr>
-                      <w:rFonts w:ascii="Cambria Math" w:eastAsia="Courier10 BT" w:hAnsi="Cambria Math"/>
-                      <w:color w:val="000000"/>
-                    </w:rPr>
-                    <m:t>b +</m:t>
-                  </m:r>
-                  <m:r>
-                    <w:rPr>
-                      <w:rFonts w:ascii="Cambria Math" w:eastAsia="Courier10 BT" w:hAnsi="Cambria Math"/>
-                      <w:color w:val="000000"/>
-                    </w:rPr>
-                    <m:t>0</m:t>
-                  </m:r>
-                  <m:r>
-                    <w:rPr>
-                      <w:rFonts w:ascii="Cambria Math" w:eastAsia="Courier10 BT" w:hAnsi="Cambria Math"/>
-                      <w:color w:val="000000"/>
-                    </w:rPr>
-                    <m:t>c-1d = 2</m:t>
+                    <m:t>-1a+4b +0c-1d = 2</m:t>
                   </m:r>
                 </m:e>
                 <m:e>
@@ -2968,63 +2569,7 @@
                       <w:rFonts w:ascii="Cambria Math" w:eastAsia="Courier10 BT" w:hAnsi="Cambria Math"/>
                       <w:color w:val="000000"/>
                     </w:rPr>
-                    <m:t>-1</m:t>
-                  </m:r>
-                  <m:r>
-                    <w:rPr>
-                      <w:rFonts w:ascii="Cambria Math" w:eastAsia="Courier10 BT" w:hAnsi="Cambria Math"/>
-                      <w:color w:val="000000"/>
-                    </w:rPr>
-                    <m:t>a+</m:t>
-                  </m:r>
-                  <m:r>
-                    <w:rPr>
-                      <w:rFonts w:ascii="Cambria Math" w:eastAsia="Courier10 BT" w:hAnsi="Cambria Math"/>
-                      <w:color w:val="000000"/>
-                    </w:rPr>
-                    <m:t>0</m:t>
-                  </m:r>
-                  <m:r>
-                    <w:rPr>
-                      <w:rFonts w:ascii="Cambria Math" w:eastAsia="Courier10 BT" w:hAnsi="Cambria Math"/>
-                      <w:color w:val="000000"/>
-                    </w:rPr>
-                    <m:t>b+</m:t>
-                  </m:r>
-                  <m:r>
-                    <w:rPr>
-                      <w:rFonts w:ascii="Cambria Math" w:eastAsia="Courier10 BT" w:hAnsi="Cambria Math"/>
-                      <w:color w:val="000000"/>
-                    </w:rPr>
-                    <m:t>4</m:t>
-                  </m:r>
-                  <m:r>
-                    <w:rPr>
-                      <w:rFonts w:ascii="Cambria Math" w:eastAsia="Courier10 BT" w:hAnsi="Cambria Math"/>
-                      <w:color w:val="000000"/>
-                    </w:rPr>
-                    <m:t>c</m:t>
-                  </m:r>
-                  <m:r>
-                    <w:rPr>
-                      <w:rFonts w:ascii="Cambria Math" w:eastAsia="Courier10 BT" w:hAnsi="Cambria Math"/>
-                      <w:color w:val="000000"/>
-                    </w:rPr>
-                    <m:t>-1</m:t>
-                  </m:r>
-                  <m:r>
-                    <w:rPr>
-                      <w:rFonts w:ascii="Cambria Math" w:eastAsia="Courier10 BT" w:hAnsi="Cambria Math"/>
-                      <w:color w:val="000000"/>
-                    </w:rPr>
-                    <m:t>d=</m:t>
-                  </m:r>
-                  <m:r>
-                    <w:rPr>
-                      <w:rFonts w:ascii="Cambria Math" w:eastAsia="Courier10 BT" w:hAnsi="Cambria Math"/>
-                      <w:color w:val="000000"/>
-                    </w:rPr>
-                    <m:t>0</m:t>
+                    <m:t>-1a+0b+4c-1d=0</m:t>
                   </m:r>
                   <m:ctrlPr>
                     <w:rPr>
@@ -3040,35 +2585,7 @@
                       <w:rFonts w:ascii="Cambria Math" w:eastAsia="Cambria Math" w:hAnsi="Cambria Math" w:cs="Cambria Math"/>
                       <w:color w:val="000000"/>
                     </w:rPr>
-                    <m:t>0</m:t>
-                  </m:r>
-                  <m:r>
-                    <w:rPr>
-                      <w:rFonts w:ascii="Cambria Math" w:eastAsia="Cambria Math" w:hAnsi="Cambria Math" w:cs="Cambria Math"/>
-                      <w:color w:val="000000"/>
-                    </w:rPr>
-                    <m:t>a-1b</m:t>
-                  </m:r>
-                  <m:r>
-                    <w:rPr>
-                      <w:rFonts w:ascii="Cambria Math" w:eastAsia="Cambria Math" w:hAnsi="Cambria Math" w:cs="Cambria Math"/>
-                      <w:color w:val="000000"/>
-                    </w:rPr>
-                    <m:t>-1</m:t>
-                  </m:r>
-                  <m:r>
-                    <w:rPr>
-                      <w:rFonts w:ascii="Cambria Math" w:eastAsia="Cambria Math" w:hAnsi="Cambria Math" w:cs="Cambria Math"/>
-                      <w:color w:val="000000"/>
-                    </w:rPr>
-                    <m:t>c+4d=</m:t>
-                  </m:r>
-                  <m:r>
-                    <w:rPr>
-                      <w:rFonts w:ascii="Cambria Math" w:eastAsia="Cambria Math" w:hAnsi="Cambria Math" w:cs="Cambria Math"/>
-                      <w:color w:val="000000"/>
-                    </w:rPr>
-                    <m:t>1</m:t>
+                    <m:t>0a-1b-1c+4d=1</m:t>
                   </m:r>
                 </m:e>
               </m:eqArr>
@@ -3203,21 +2720,7 @@
                 <w:rFonts w:eastAsia="Courier10 BT"/>
                 <w:color w:val="000000"/>
               </w:rPr>
-              <w:t>Rozwiązanie dla 1</w:t>
-            </w:r>
-            <w:r>
-              <w:rPr>
-                <w:rFonts w:eastAsia="Courier10 BT"/>
-                <w:color w:val="000000"/>
-              </w:rPr>
-              <w:t>5</w:t>
-            </w:r>
-            <w:r>
-              <w:rPr>
-                <w:rFonts w:eastAsia="Courier10 BT"/>
-                <w:color w:val="000000"/>
-              </w:rPr>
-              <w:t xml:space="preserve"> iteracji</w:t>
+              <w:t>Rozwiązanie dla 15 iteracji</w:t>
             </w:r>
           </w:p>
         </w:tc>
@@ -3240,21 +2743,7 @@
                 <w:rFonts w:eastAsia="Courier10 BT"/>
                 <w:color w:val="000000"/>
               </w:rPr>
-              <w:t xml:space="preserve">Rozwiązanie dla </w:t>
-            </w:r>
-            <w:r>
-              <w:rPr>
-                <w:rFonts w:eastAsia="Courier10 BT"/>
-                <w:color w:val="000000"/>
-              </w:rPr>
-              <w:t>3</w:t>
-            </w:r>
-            <w:r>
-              <w:rPr>
-                <w:rFonts w:eastAsia="Courier10 BT"/>
-                <w:color w:val="000000"/>
-              </w:rPr>
-              <w:t>0 iteracji</w:t>
+              <w:t>Rozwiązanie dla 30 iteracji</w:t>
             </w:r>
           </w:p>
         </w:tc>
@@ -3836,6 +3325,24 @@
         </w:tc>
       </w:tr>
     </w:tbl>
+    <w:p>
+      <w:pPr>
+        <w:jc w:val="both"/>
+        <w:rPr>
+          <w:rFonts w:eastAsia="Courier10 BT"/>
+          <w:color w:val="000000"/>
+        </w:rPr>
+      </w:pPr>
+    </w:p>
+    <w:p>
+      <w:pPr>
+        <w:jc w:val="both"/>
+        <w:rPr>
+          <w:rFonts w:eastAsia="Courier10 BT"/>
+          <w:color w:val="000000"/>
+        </w:rPr>
+      </w:pPr>
+    </w:p>
     <w:p>
       <w:pPr>
         <w:jc w:val="both"/>
@@ -3954,42 +3461,7 @@
                     <w:rFonts w:ascii="Cambria Math" w:eastAsia="Courier10 BT" w:hAnsi="Cambria Math"/>
                     <w:color w:val="000000"/>
                   </w:rPr>
-                  <m:t>3</m:t>
-                </m:r>
-                <m:r>
-                  <w:rPr>
-                    <w:rFonts w:ascii="Cambria Math" w:eastAsia="Courier10 BT" w:hAnsi="Cambria Math"/>
-                    <w:color w:val="000000"/>
-                  </w:rPr>
-                  <m:t>a</m:t>
-                </m:r>
-                <m:r>
-                  <w:rPr>
-                    <w:rFonts w:ascii="Cambria Math" w:eastAsia="Courier10 BT" w:hAnsi="Cambria Math"/>
-                    <w:color w:val="000000"/>
-                  </w:rPr>
-                  <m:t>+3</m:t>
-                </m:r>
-                <m:r>
-                  <w:rPr>
-                    <w:rFonts w:ascii="Cambria Math" w:eastAsia="Courier10 BT" w:hAnsi="Cambria Math"/>
-                    <w:color w:val="000000"/>
-                  </w:rPr>
-                  <m:t>b</m:t>
-                </m:r>
-                <m:r>
-                  <w:rPr>
-                    <w:rFonts w:ascii="Cambria Math" w:eastAsia="Courier10 BT" w:hAnsi="Cambria Math"/>
-                    <w:color w:val="000000"/>
-                  </w:rPr>
-                  <m:t>+1</m:t>
-                </m:r>
-                <m:r>
-                  <w:rPr>
-                    <w:rFonts w:ascii="Cambria Math" w:eastAsia="Courier10 BT" w:hAnsi="Cambria Math"/>
-                    <w:color w:val="000000"/>
-                  </w:rPr>
-                  <m:t>c=1</m:t>
+                  <m:t>3a+3b+1c=1</m:t>
                 </m:r>
               </m:e>
               <m:e>
@@ -3998,49 +3470,7 @@
                     <w:rFonts w:ascii="Cambria Math" w:eastAsia="Courier10 BT" w:hAnsi="Cambria Math"/>
                     <w:color w:val="000000"/>
                   </w:rPr>
-                  <m:t>2</m:t>
-                </m:r>
-                <m:r>
-                  <w:rPr>
-                    <w:rFonts w:ascii="Cambria Math" w:eastAsia="Courier10 BT" w:hAnsi="Cambria Math"/>
-                    <w:color w:val="000000"/>
-                  </w:rPr>
-                  <m:t>a+</m:t>
-                </m:r>
-                <m:r>
-                  <w:rPr>
-                    <w:rFonts w:ascii="Cambria Math" w:eastAsia="Courier10 BT" w:hAnsi="Cambria Math"/>
-                    <w:color w:val="000000"/>
-                  </w:rPr>
-                  <m:t>5</m:t>
-                </m:r>
-                <m:r>
-                  <w:rPr>
-                    <w:rFonts w:ascii="Cambria Math" w:eastAsia="Courier10 BT" w:hAnsi="Cambria Math"/>
-                    <w:color w:val="000000"/>
-                  </w:rPr>
-                  <m:t>b +</m:t>
-                </m:r>
-                <m:r>
-                  <w:rPr>
-                    <w:rFonts w:ascii="Cambria Math" w:eastAsia="Courier10 BT" w:hAnsi="Cambria Math"/>
-                    <w:color w:val="000000"/>
-                  </w:rPr>
-                  <m:t>7</m:t>
-                </m:r>
-                <m:r>
-                  <w:rPr>
-                    <w:rFonts w:ascii="Cambria Math" w:eastAsia="Courier10 BT" w:hAnsi="Cambria Math"/>
-                    <w:color w:val="000000"/>
-                  </w:rPr>
-                  <m:t>c= 2</m:t>
-                </m:r>
-                <m:r>
-                  <w:rPr>
-                    <w:rFonts w:ascii="Cambria Math" w:eastAsia="Courier10 BT" w:hAnsi="Cambria Math"/>
-                    <w:color w:val="000000"/>
-                  </w:rPr>
-                  <m:t>0</m:t>
+                  <m:t>2a+5b +7c= 20</m:t>
                 </m:r>
               </m:e>
               <m:e>
@@ -4049,63 +3479,7 @@
                     <w:rFonts w:ascii="Cambria Math" w:eastAsia="Courier10 BT" w:hAnsi="Cambria Math"/>
                     <w:color w:val="000000"/>
                   </w:rPr>
-                  <m:t>-</m:t>
-                </m:r>
-                <m:r>
-                  <w:rPr>
-                    <w:rFonts w:ascii="Cambria Math" w:eastAsia="Courier10 BT" w:hAnsi="Cambria Math"/>
-                    <w:color w:val="000000"/>
-                  </w:rPr>
-                  <m:t>4</m:t>
-                </m:r>
-                <m:r>
-                  <w:rPr>
-                    <w:rFonts w:ascii="Cambria Math" w:eastAsia="Courier10 BT" w:hAnsi="Cambria Math"/>
-                    <w:color w:val="000000"/>
-                  </w:rPr>
-                  <m:t>a</m:t>
-                </m:r>
-                <m:r>
-                  <w:rPr>
-                    <w:rFonts w:ascii="Cambria Math" w:eastAsia="Courier10 BT" w:hAnsi="Cambria Math"/>
-                    <w:color w:val="000000"/>
-                  </w:rPr>
-                  <m:t>-1</m:t>
-                </m:r>
-                <m:r>
-                  <w:rPr>
-                    <w:rFonts w:ascii="Cambria Math" w:eastAsia="Courier10 BT" w:hAnsi="Cambria Math"/>
-                    <w:color w:val="000000"/>
-                  </w:rPr>
-                  <m:t>0b</m:t>
-                </m:r>
-                <m:r>
-                  <w:rPr>
-                    <w:rFonts w:ascii="Cambria Math" w:eastAsia="Courier10 BT" w:hAnsi="Cambria Math"/>
-                    <w:color w:val="000000"/>
-                  </w:rPr>
-                  <m:t>-1</m:t>
-                </m:r>
-                <m:r>
-                  <w:rPr>
-                    <w:rFonts w:ascii="Cambria Math" w:eastAsia="Courier10 BT" w:hAnsi="Cambria Math"/>
-                    <w:color w:val="000000"/>
-                  </w:rPr>
-                  <m:t>4c=</m:t>
-                </m:r>
-                <m:r>
-                  <w:rPr>
-                    <w:rFonts w:ascii="Cambria Math" w:eastAsia="Courier10 BT" w:hAnsi="Cambria Math"/>
-                    <w:color w:val="000000"/>
-                  </w:rPr>
-                  <m:t>-4</m:t>
-                </m:r>
-                <m:r>
-                  <w:rPr>
-                    <w:rFonts w:ascii="Cambria Math" w:eastAsia="Courier10 BT" w:hAnsi="Cambria Math"/>
-                    <w:color w:val="000000"/>
-                  </w:rPr>
-                  <m:t>0</m:t>
+                  <m:t>-4a-10b-14c=-40</m:t>
                 </m:r>
               </m:e>
             </m:eqArr>
@@ -4159,19 +3533,7 @@
         </w:rPr>
       </w:pPr>
       <w:r>
-        <w:t>W przetestowanych układach można zauważyć zależność pomiędzy</w:t>
-      </w:r>
-      <w:r>
-        <w:t xml:space="preserve"> rzęd</w:t>
-      </w:r>
-      <w:r>
-        <w:t>em</w:t>
-      </w:r>
-      <w:r>
-        <w:t xml:space="preserve"> wielkości współczynników układu</w:t>
-      </w:r>
-      <w:r>
-        <w:t xml:space="preserve"> a liczbą iteracji potrzebną do uzyskania dokładnego wyniku.</w:t>
+        <w:t>W przetestowanych układach można zauważyć zależność pomiędzy rzędem wielkości współczynników układu a liczbą iteracji potrzebną do uzyskania dokładnego wyniku.</w:t>
       </w:r>
       <w:r>
         <w:t xml:space="preserve"> W układzie ( I ) współczynniki są stosunkowo małe przez co przy 50 iteracjach nie osiągamy dokładnego wyniku.</w:t>

</xml_diff>